<commit_message>
updates pdf and docx recumes
</commit_message>
<xml_diff>
--- a/public/KoltenEdwardSWE.docx
+++ b/public/KoltenEdwardSWE.docx
@@ -63,7 +63,7 @@
           <w:cols w:equalWidth="0" w:num="1">
             <w:col w:w="11080"/>
           </w:cols>
-          <w:pgMar w:left="580" w:top="337" w:right="580" w:bottom="847" w:gutter="0" w:footer="0" w:header="0"/>
+          <w:pgMar w:left="580" w:top="337" w:right="580" w:bottom="848" w:gutter="0" w:footer="0" w:header="0"/>
         </w:sectPr>
       </w:pPr>
     </w:p>
@@ -162,7 +162,7 @@
             <w:col w:w="5180" w:space="600"/>
             <w:col w:w="5300"/>
           </w:cols>
-          <w:pgMar w:left="580" w:top="337" w:right="580" w:bottom="847" w:gutter="0" w:footer="0" w:header="0"/>
+          <w:pgMar w:left="580" w:top="337" w:right="580" w:bottom="848" w:gutter="0" w:footer="0" w:header="0"/>
           <w:type w:val="continuous"/>
         </w:sectPr>
       </w:pPr>
@@ -341,7 +341,7 @@
             <w:col w:w="1720" w:space="580"/>
             <w:col w:w="1980"/>
           </w:cols>
-          <w:pgMar w:left="580" w:top="337" w:right="580" w:bottom="847" w:gutter="0" w:footer="0" w:header="0"/>
+          <w:pgMar w:left="580" w:top="337" w:right="580" w:bottom="848" w:gutter="0" w:footer="0" w:header="0"/>
           <w:type w:val="continuous"/>
         </w:sectPr>
       </w:pPr>
@@ -453,7 +453,7 @@
           <w:cols w:equalWidth="0" w:num="1">
             <w:col w:w="11080"/>
           </w:cols>
-          <w:pgMar w:left="580" w:top="337" w:right="580" w:bottom="847" w:gutter="0" w:footer="0" w:header="0"/>
+          <w:pgMar w:left="580" w:top="337" w:right="580" w:bottom="848" w:gutter="0" w:footer="0" w:header="0"/>
           <w:type w:val="continuous"/>
         </w:sectPr>
       </w:pPr>
@@ -472,33 +472,20 @@
       <w:pPr>
         <w:spacing w:after="0"/>
         <w:rPr>
+          <w:sz w:val="20"/>
+          <w:szCs w:val="20"/>
+          <w:color w:val="auto"/>
+        </w:rPr>
+      </w:pPr>
+      <w:r>
+        <w:rPr>
           <w:rFonts w:ascii="Arial" w:cs="Arial" w:eastAsia="Arial" w:hAnsi="Arial"/>
           <w:sz w:val="22"/>
           <w:szCs w:val="22"/>
           <w:color w:val="auto"/>
         </w:rPr>
-      </w:pPr>
-      <w:r>
-        <w:rPr>
-          <w:rFonts w:ascii="Arial" w:cs="Arial" w:eastAsia="Arial" w:hAnsi="Arial"/>
-          <w:sz w:val="22"/>
-          <w:szCs w:val="22"/>
-          <w:color w:val="auto"/>
-        </w:rPr>
-        <w:t xml:space="preserve">Skypher LLC — </w:t>
-      </w:r>
-      <w:hyperlink r:id="rId16">
-        <w:r>
-          <w:rPr>
-            <w:rFonts w:ascii="Arial" w:cs="Arial" w:eastAsia="Arial" w:hAnsi="Arial"/>
-            <w:sz w:val="22"/>
-            <w:szCs w:val="22"/>
-            <w:u w:val="single" w:color="auto"/>
-            <w:color w:val="auto"/>
-          </w:rPr>
-          <w:t>CouponCatch</w:t>
-        </w:r>
-      </w:hyperlink>
+        <w:t>Skypher LLC</w:t>
+      </w:r>
     </w:p>
     <w:p>
       <w:pPr>
@@ -549,7 +536,7 @@
     </w:p>
     <w:p>
       <w:pPr>
-        <w:spacing w:after="0" w:line="41" w:lineRule="exact"/>
+        <w:spacing w:after="0" w:line="40" w:lineRule="exact"/>
         <w:rPr>
           <w:sz w:val="24"/>
           <w:szCs w:val="24"/>
@@ -565,38 +552,28 @@
             <w:col w:w="8260" w:space="720"/>
             <w:col w:w="2100"/>
           </w:cols>
-          <w:pgMar w:left="580" w:top="337" w:right="580" w:bottom="847" w:gutter="0" w:footer="0" w:header="0"/>
+          <w:pgMar w:left="580" w:top="337" w:right="580" w:bottom="848" w:gutter="0" w:footer="0" w:header="0"/>
           <w:type w:val="continuous"/>
         </w:sectPr>
       </w:pPr>
     </w:p>
     <w:p>
       <w:pPr>
-        <w:spacing w:after="0" w:line="23" w:lineRule="exact"/>
-        <w:rPr>
-          <w:sz w:val="24"/>
-          <w:szCs w:val="24"/>
-          <w:color w:val="auto"/>
-        </w:rPr>
-      </w:pPr>
-    </w:p>
-    <w:p>
-      <w:pPr>
-        <w:spacing w:after="0"/>
-        <w:rPr>
-          <w:sz w:val="20"/>
-          <w:szCs w:val="20"/>
-          <w:color w:val="auto"/>
-        </w:rPr>
-      </w:pPr>
-      <w:r>
-        <w:rPr>
-          <w:rFonts w:ascii="Arial" w:cs="Arial" w:eastAsia="Arial" w:hAnsi="Arial"/>
-          <w:sz w:val="18"/>
-          <w:szCs w:val="18"/>
-          <w:color w:val="auto"/>
-        </w:rPr>
-        <w:t>Founder</w:t>
+        <w:spacing w:after="0"/>
+        <w:rPr>
+          <w:sz w:val="20"/>
+          <w:szCs w:val="20"/>
+          <w:color w:val="auto"/>
+        </w:rPr>
+      </w:pPr>
+      <w:r>
+        <w:rPr>
+          <w:rFonts w:ascii="Arial" w:cs="Arial" w:eastAsia="Arial" w:hAnsi="Arial"/>
+          <w:sz w:val="20"/>
+          <w:szCs w:val="20"/>
+          <w:color w:val="auto"/>
+        </w:rPr>
+        <w:t>Chief Everything Officer</w:t>
       </w:r>
     </w:p>
     <w:p>
@@ -654,14 +631,14 @@
             <w:col w:w="8800" w:space="720"/>
             <w:col w:w="1560"/>
           </w:cols>
-          <w:pgMar w:left="580" w:top="337" w:right="580" w:bottom="847" w:gutter="0" w:footer="0" w:header="0"/>
+          <w:pgMar w:left="580" w:top="337" w:right="580" w:bottom="848" w:gutter="0" w:footer="0" w:header="0"/>
           <w:type w:val="continuous"/>
         </w:sectPr>
       </w:pPr>
     </w:p>
     <w:p>
       <w:pPr>
-        <w:ind w:left="480" w:right="460" w:hanging="189"/>
+        <w:ind w:left="480" w:right="120" w:hanging="189"/>
         <w:spacing w:after="0" w:line="227" w:lineRule="auto"/>
         <w:tabs>
           <w:tab w:leader="none" w:pos="480" w:val="left"/>
@@ -684,7 +661,7 @@
           <w:szCs w:val="20"/>
           <w:color w:val="auto"/>
         </w:rPr>
-        <w:t>Engineered a robust enterprise application that empowered thousands of users to seamlessly track cash-back eligible purchases.</w:t>
+        <w:t>Engineered couponcatchapp.com, a robust enterprise application that empowered thousands of users to seamlessly track cash-back eligible purchases.</w:t>
       </w:r>
     </w:p>
     <w:p>
@@ -728,7 +705,7 @@
     </w:p>
     <w:p>
       <w:pPr>
-        <w:spacing w:after="0" w:line="82" w:lineRule="exact"/>
+        <w:spacing w:after="0" w:line="83" w:lineRule="exact"/>
         <w:rPr>
           <w:rFonts w:ascii="Arial" w:cs="Arial" w:eastAsia="Arial" w:hAnsi="Arial"/>
           <w:sz w:val="12"/>
@@ -767,7 +744,7 @@
     </w:p>
     <w:p>
       <w:pPr>
-        <w:spacing w:after="0" w:line="83" w:lineRule="exact"/>
+        <w:spacing w:after="0" w:line="82" w:lineRule="exact"/>
         <w:rPr>
           <w:rFonts w:ascii="Arial" w:cs="Arial" w:eastAsia="Arial" w:hAnsi="Arial"/>
           <w:sz w:val="12"/>
@@ -967,7 +944,7 @@
           <w:cols w:equalWidth="0" w:num="1">
             <w:col w:w="11080"/>
           </w:cols>
-          <w:pgMar w:left="580" w:top="337" w:right="580" w:bottom="847" w:gutter="0" w:footer="0" w:header="0"/>
+          <w:pgMar w:left="580" w:top="337" w:right="580" w:bottom="848" w:gutter="0" w:footer="0" w:header="0"/>
           <w:type w:val="continuous"/>
         </w:sectPr>
       </w:pPr>
@@ -1050,7 +1027,7 @@
     </w:p>
     <w:p>
       <w:pPr>
-        <w:spacing w:after="0" w:line="53" w:lineRule="exact"/>
+        <w:spacing w:after="0" w:line="52" w:lineRule="exact"/>
         <w:rPr>
           <w:sz w:val="24"/>
           <w:szCs w:val="24"/>
@@ -1066,7 +1043,7 @@
             <w:col w:w="8240" w:space="720"/>
             <w:col w:w="2120"/>
           </w:cols>
-          <w:pgMar w:left="580" w:top="337" w:right="580" w:bottom="847" w:gutter="0" w:footer="0" w:header="0"/>
+          <w:pgMar w:left="580" w:top="337" w:right="580" w:bottom="848" w:gutter="0" w:footer="0" w:header="0"/>
           <w:type w:val="continuous"/>
         </w:sectPr>
       </w:pPr>
@@ -1145,7 +1122,7 @@
             <w:col w:w="8900" w:space="720"/>
             <w:col w:w="1460"/>
           </w:cols>
-          <w:pgMar w:left="580" w:top="337" w:right="580" w:bottom="847" w:gutter="0" w:footer="0" w:header="0"/>
+          <w:pgMar w:left="580" w:top="337" w:right="580" w:bottom="848" w:gutter="0" w:footer="0" w:header="0"/>
           <w:type w:val="continuous"/>
         </w:sectPr>
       </w:pPr>
@@ -1263,7 +1240,7 @@
           <w:cols w:equalWidth="0" w:num="1">
             <w:col w:w="11080"/>
           </w:cols>
-          <w:pgMar w:left="580" w:top="337" w:right="580" w:bottom="847" w:gutter="0" w:footer="0" w:header="0"/>
+          <w:pgMar w:left="580" w:top="337" w:right="580" w:bottom="848" w:gutter="0" w:footer="0" w:header="0"/>
           <w:type w:val="continuous"/>
         </w:sectPr>
       </w:pPr>
@@ -1346,7 +1323,7 @@
     </w:p>
     <w:p>
       <w:pPr>
-        <w:spacing w:after="0" w:line="53" w:lineRule="exact"/>
+        <w:spacing w:after="0" w:line="52" w:lineRule="exact"/>
         <w:rPr>
           <w:sz w:val="24"/>
           <w:szCs w:val="24"/>
@@ -1362,7 +1339,7 @@
             <w:col w:w="8000" w:space="720"/>
             <w:col w:w="2360"/>
           </w:cols>
-          <w:pgMar w:left="580" w:top="337" w:right="580" w:bottom="847" w:gutter="0" w:footer="0" w:header="0"/>
+          <w:pgMar w:left="580" w:top="337" w:right="580" w:bottom="848" w:gutter="0" w:footer="0" w:header="0"/>
           <w:type w:val="continuous"/>
         </w:sectPr>
       </w:pPr>
@@ -1441,7 +1418,7 @@
             <w:col w:w="8900" w:space="720"/>
             <w:col w:w="1460"/>
           </w:cols>
-          <w:pgMar w:left="580" w:top="337" w:right="580" w:bottom="847" w:gutter="0" w:footer="0" w:header="0"/>
+          <w:pgMar w:left="580" w:top="337" w:right="580" w:bottom="848" w:gutter="0" w:footer="0" w:header="0"/>
           <w:type w:val="continuous"/>
         </w:sectPr>
       </w:pPr>
@@ -1559,7 +1536,7 @@
           <w:cols w:equalWidth="0" w:num="1">
             <w:col w:w="11080"/>
           </w:cols>
-          <w:pgMar w:left="580" w:top="337" w:right="580" w:bottom="847" w:gutter="0" w:footer="0" w:header="0"/>
+          <w:pgMar w:left="580" w:top="337" w:right="580" w:bottom="848" w:gutter="0" w:footer="0" w:header="0"/>
           <w:type w:val="continuous"/>
         </w:sectPr>
       </w:pPr>
@@ -1658,7 +1635,7 @@
             <w:col w:w="8040" w:space="720"/>
             <w:col w:w="2320"/>
           </w:cols>
-          <w:pgMar w:left="580" w:top="337" w:right="580" w:bottom="847" w:gutter="0" w:footer="0" w:header="0"/>
+          <w:pgMar w:left="580" w:top="337" w:right="580" w:bottom="848" w:gutter="0" w:footer="0" w:header="0"/>
           <w:type w:val="continuous"/>
         </w:sectPr>
       </w:pPr>
@@ -1747,7 +1724,7 @@
             <w:col w:w="9280" w:space="720"/>
             <w:col w:w="1080"/>
           </w:cols>
-          <w:pgMar w:left="580" w:top="337" w:right="580" w:bottom="847" w:gutter="0" w:footer="0" w:header="0"/>
+          <w:pgMar w:left="580" w:top="337" w:right="580" w:bottom="848" w:gutter="0" w:footer="0" w:header="0"/>
           <w:type w:val="continuous"/>
         </w:sectPr>
       </w:pPr>
@@ -1965,7 +1942,7 @@
           <w:cols w:equalWidth="0" w:num="1">
             <w:col w:w="11080"/>
           </w:cols>
-          <w:pgMar w:left="580" w:top="337" w:right="580" w:bottom="847" w:gutter="0" w:footer="0" w:header="0"/>
+          <w:pgMar w:left="580" w:top="337" w:right="580" w:bottom="848" w:gutter="0" w:footer="0" w:header="0"/>
           <w:type w:val="continuous"/>
         </w:sectPr>
       </w:pPr>
@@ -2064,14 +2041,14 @@
             <w:col w:w="8040" w:space="720"/>
             <w:col w:w="2320"/>
           </w:cols>
-          <w:pgMar w:left="580" w:top="337" w:right="580" w:bottom="847" w:gutter="0" w:footer="0" w:header="0"/>
+          <w:pgMar w:left="580" w:top="337" w:right="580" w:bottom="848" w:gutter="0" w:footer="0" w:header="0"/>
           <w:type w:val="continuous"/>
         </w:sectPr>
       </w:pPr>
     </w:p>
     <w:p>
       <w:pPr>
-        <w:spacing w:after="0" w:line="11" w:lineRule="exact"/>
+        <w:spacing w:after="0" w:line="12" w:lineRule="exact"/>
         <w:rPr>
           <w:sz w:val="24"/>
           <w:szCs w:val="24"/>
@@ -2141,7 +2118,7 @@
         <w:col w:w="8980" w:space="720"/>
         <w:col w:w="1380"/>
       </w:cols>
-      <w:pgMar w:left="580" w:top="337" w:right="580" w:bottom="847" w:gutter="0" w:footer="0" w:header="0"/>
+      <w:pgMar w:left="580" w:top="337" w:right="580" w:bottom="848" w:gutter="0" w:footer="0" w:header="0"/>
       <w:type w:val="continuous"/>
     </w:sectPr>
   </w:body>

</xml_diff>

<commit_message>
updates front-end text to frontend
</commit_message>
<xml_diff>
--- a/public/KoltenEdwardSWE.docx
+++ b/public/KoltenEdwardSWE.docx
@@ -1360,7 +1360,7 @@
           <w:szCs w:val="19"/>
           <w:color w:val="auto"/>
         </w:rPr>
-        <w:t>Front-end Developer</w:t>
+        <w:t>Frontend Developer</w:t>
       </w:r>
     </w:p>
     <w:p>
@@ -1464,7 +1464,7 @@
     </w:p>
     <w:p>
       <w:pPr>
-        <w:ind w:left="480" w:right="820" w:hanging="189"/>
+        <w:ind w:left="480" w:hanging="189"/>
         <w:spacing w:after="0" w:line="227" w:lineRule="auto"/>
         <w:tabs>
           <w:tab w:leader="none" w:pos="480" w:val="left"/>
@@ -1487,12 +1487,12 @@
           <w:szCs w:val="20"/>
           <w:color w:val="auto"/>
         </w:rPr>
-        <w:t>Led the adoption of automated front-end testing, reducing manual testing time by 70% from 5 days to 1.5 days, enhancing code quality with Jest, Selenium.</w:t>
-      </w:r>
-    </w:p>
-    <w:p>
-      <w:pPr>
-        <w:spacing w:after="0" w:line="60" w:lineRule="exact"/>
+        <w:t>Led the adoption of automated frontend testing, reducing manual testing time by 70% from 5 days to 1.5 days, enhancing code quality with Jest, Selenium.</w:t>
+      </w:r>
+    </w:p>
+    <w:p>
+      <w:pPr>
+        <w:spacing w:after="0" w:line="49" w:lineRule="exact"/>
         <w:rPr>
           <w:rFonts w:ascii="Arial" w:cs="Arial" w:eastAsia="Arial" w:hAnsi="Arial"/>
           <w:sz w:val="12"/>
@@ -1514,16 +1514,16 @@
         </w:numPr>
         <w:rPr>
           <w:rFonts w:ascii="Arial" w:cs="Arial" w:eastAsia="Arial" w:hAnsi="Arial"/>
-          <w:sz w:val="11"/>
-          <w:szCs w:val="11"/>
-          <w:color w:val="auto"/>
-        </w:rPr>
-      </w:pPr>
-      <w:r>
-        <w:rPr>
-          <w:rFonts w:ascii="Arial" w:cs="Arial" w:eastAsia="Arial" w:hAnsi="Arial"/>
-          <w:sz w:val="19"/>
-          <w:szCs w:val="19"/>
+          <w:sz w:val="12"/>
+          <w:szCs w:val="12"/>
+          <w:color w:val="auto"/>
+        </w:rPr>
+      </w:pPr>
+      <w:r>
+        <w:rPr>
+          <w:rFonts w:ascii="Arial" w:cs="Arial" w:eastAsia="Arial" w:hAnsi="Arial"/>
+          <w:sz w:val="20"/>
+          <w:szCs w:val="20"/>
           <w:color w:val="auto"/>
         </w:rPr>
         <w:t>Established lazy loading and caching strategies, reducing load times by 74%, from 1.655 seconds to 426 milliseconds.</w:t>

</xml_diff>